<commit_message>
Release 2 - Remove fixed folder location for DB
</commit_message>
<xml_diff>
--- a/HC Coding Assessment API.docx
+++ b/HC Coding Assessment API.docx
@@ -16,7 +16,7 @@
           <w:sz w:val="36"/>
           <w:szCs w:val="36"/>
         </w:rPr>
-        <w:t xml:space="preserve">                 </w:t>
+        <w:t xml:space="preserve">             HC Coding Assessment </w:t>
       </w:r>
       <w:r>
         <w:rPr>
@@ -24,17 +24,23 @@
           <w:sz w:val="36"/>
           <w:szCs w:val="36"/>
         </w:rPr>
-        <w:t xml:space="preserve">   </w:t>
-      </w:r>
-      <w:bookmarkStart w:id="0" w:name="_GoBack"/>
-      <w:bookmarkEnd w:id="0"/>
+        <w:t xml:space="preserve">REST </w:t>
+      </w:r>
       <w:r>
         <w:rPr>
           <w:b/>
           <w:sz w:val="36"/>
           <w:szCs w:val="36"/>
         </w:rPr>
-        <w:t xml:space="preserve">     HC Coding Assessment API </w:t>
+        <w:t xml:space="preserve">API </w:t>
+      </w:r>
+      <w:r>
+        <w:rPr>
+          <w:b/>
+          <w:sz w:val="36"/>
+          <w:szCs w:val="36"/>
+        </w:rPr>
+        <w:t>Description</w:t>
       </w:r>
     </w:p>
     <w:p>
@@ -60,7 +66,23 @@
           <w:sz w:val="24"/>
           <w:szCs w:val="24"/>
         </w:rPr>
+        <w:t xml:space="preserve">Once the web service is running, it will start up the standard ASP.NET web page, in the default browser.  </w:t>
+      </w:r>
+      <w:r>
+        <w:rPr>
+          <w:b/>
+          <w:sz w:val="24"/>
+          <w:szCs w:val="24"/>
+        </w:rPr>
         <w:t>The API formats can be viewed by clicking on the “API” menu item</w:t>
+      </w:r>
+      <w:r>
+        <w:rPr>
+          <w:b/>
+          <w:sz w:val="24"/>
+          <w:szCs w:val="24"/>
+        </w:rPr>
+        <w:t>.</w:t>
       </w:r>
     </w:p>
     <w:p>
@@ -188,33 +210,145 @@
       <w:pPr>
         <w:rPr>
           <w:b/>
-          <w:sz w:val="24"/>
-          <w:szCs w:val="24"/>
-        </w:rPr>
-      </w:pPr>
-      <w:r>
-        <w:rPr>
-          <w:b/>
-          <w:sz w:val="24"/>
-          <w:szCs w:val="24"/>
-        </w:rPr>
-        <w:t>Get api/values</w:t>
-      </w:r>
-      <w:r>
-        <w:rPr>
-          <w:b/>
-          <w:sz w:val="24"/>
-          <w:szCs w:val="24"/>
+          <w:sz w:val="28"/>
+          <w:szCs w:val="28"/>
+        </w:rPr>
+      </w:pPr>
+      <w:r>
+        <w:rPr>
+          <w:b/>
+          <w:sz w:val="28"/>
+          <w:szCs w:val="28"/>
+        </w:rPr>
+        <w:t xml:space="preserve">Get </w:t>
+      </w:r>
+      <w:proofErr w:type="spellStart"/>
+      <w:r>
+        <w:rPr>
+          <w:b/>
+          <w:sz w:val="28"/>
+          <w:szCs w:val="28"/>
+        </w:rPr>
+        <w:t>api</w:t>
+      </w:r>
+      <w:proofErr w:type="spellEnd"/>
+      <w:r>
+        <w:rPr>
+          <w:b/>
+          <w:sz w:val="28"/>
+          <w:szCs w:val="28"/>
+        </w:rPr>
+        <w:t>/values</w:t>
+      </w:r>
+      <w:r>
+        <w:rPr>
+          <w:b/>
+          <w:sz w:val="28"/>
+          <w:szCs w:val="28"/>
         </w:rPr>
         <w:t xml:space="preserve"> </w:t>
       </w:r>
       <w:r>
         <w:rPr>
           <w:b/>
-          <w:sz w:val="24"/>
-          <w:szCs w:val="24"/>
-        </w:rPr>
-        <w:t xml:space="preserve"> example using Postman:</w:t>
+          <w:sz w:val="28"/>
+          <w:szCs w:val="28"/>
+        </w:rPr>
+        <w:t xml:space="preserve"> </w:t>
+      </w:r>
+      <w:r>
+        <w:rPr>
+          <w:b/>
+          <w:sz w:val="28"/>
+          <w:szCs w:val="28"/>
+        </w:rPr>
+        <w:t>(</w:t>
+      </w:r>
+      <w:r>
+        <w:rPr>
+          <w:b/>
+          <w:sz w:val="28"/>
+          <w:szCs w:val="28"/>
+        </w:rPr>
+        <w:t>using Postman</w:t>
+      </w:r>
+      <w:r>
+        <w:rPr>
+          <w:b/>
+          <w:sz w:val="28"/>
+          <w:szCs w:val="28"/>
+        </w:rPr>
+        <w:t>)</w:t>
+      </w:r>
+      <w:bookmarkStart w:id="0" w:name="_GoBack"/>
+      <w:bookmarkEnd w:id="0"/>
+    </w:p>
+    <w:p>
+      <w:pPr>
+        <w:spacing w:after="0"/>
+        <w:rPr>
+          <w:sz w:val="24"/>
+          <w:szCs w:val="24"/>
+        </w:rPr>
+      </w:pPr>
+      <w:r>
+        <w:rPr>
+          <w:b/>
+          <w:sz w:val="24"/>
+          <w:szCs w:val="24"/>
+        </w:rPr>
+        <w:t xml:space="preserve">Description:  </w:t>
+      </w:r>
+      <w:r>
+        <w:rPr>
+          <w:sz w:val="24"/>
+          <w:szCs w:val="24"/>
+        </w:rPr>
+        <w:t xml:space="preserve">This RESTful API queries the database for all persons and </w:t>
+      </w:r>
+    </w:p>
+    <w:p>
+      <w:pPr>
+        <w:spacing w:after="0"/>
+        <w:rPr>
+          <w:sz w:val="24"/>
+          <w:szCs w:val="24"/>
+        </w:rPr>
+      </w:pPr>
+      <w:r>
+        <w:rPr>
+          <w:sz w:val="24"/>
+          <w:szCs w:val="24"/>
+        </w:rPr>
+        <w:t xml:space="preserve">                      </w:t>
+      </w:r>
+      <w:r>
+        <w:rPr>
+          <w:sz w:val="24"/>
+          <w:szCs w:val="24"/>
+        </w:rPr>
+        <w:t xml:space="preserve"> </w:t>
+      </w:r>
+      <w:r>
+        <w:rPr>
+          <w:sz w:val="24"/>
+          <w:szCs w:val="24"/>
+        </w:rPr>
+        <w:t xml:space="preserve">  </w:t>
+      </w:r>
+      <w:r>
+        <w:rPr>
+          <w:sz w:val="24"/>
+          <w:szCs w:val="24"/>
+        </w:rPr>
+        <w:t>r</w:t>
+      </w:r>
+      <w:r>
+        <w:rPr>
+          <w:sz w:val="24"/>
+          <w:szCs w:val="24"/>
+        </w:rPr>
+        <w:t>eturns the data as JSON.</w:t>
       </w:r>
     </w:p>
     <w:p>
@@ -280,7 +414,23 @@
           <w:sz w:val="24"/>
           <w:szCs w:val="24"/>
         </w:rPr>
-        <w:t>( The returned JSON is based on the current seeded database entries )</w:t>
+        <w:t xml:space="preserve">( The </w:t>
+      </w:r>
+      <w:r>
+        <w:rPr>
+          <w:b/>
+          <w:sz w:val="24"/>
+          <w:szCs w:val="24"/>
+        </w:rPr>
+        <w:t xml:space="preserve">initial </w:t>
+      </w:r>
+      <w:r>
+        <w:rPr>
+          <w:b/>
+          <w:sz w:val="24"/>
+          <w:szCs w:val="24"/>
+        </w:rPr>
+        <w:t>returned JSON is based on the current seeded database entries )</w:t>
       </w:r>
     </w:p>
     <w:p>
@@ -380,8 +530,8 @@
         <w:outlineLvl w:val="0"/>
         <w:rPr>
           <w:b/>
-          <w:sz w:val="24"/>
-          <w:szCs w:val="24"/>
+          <w:sz w:val="28"/>
+          <w:szCs w:val="28"/>
         </w:rPr>
       </w:pPr>
       <w:r>
@@ -390,42 +540,71 @@
           <w:b/>
           <w:color w:val="333333"/>
           <w:kern w:val="36"/>
-          <w:sz w:val="24"/>
-          <w:szCs w:val="24"/>
-        </w:rPr>
-        <w:t>GET api/Values</w:t>
-      </w:r>
-      <w:proofErr w:type="gramStart"/>
-      <w:r>
-        <w:rPr>
-          <w:rFonts w:eastAsia="Times New Roman" w:cstheme="minorHAnsi"/>
-          <w:b/>
-          <w:color w:val="333333"/>
-          <w:kern w:val="36"/>
-          <w:sz w:val="24"/>
-          <w:szCs w:val="24"/>
-        </w:rPr>
-        <w:t>?searchString</w:t>
-      </w:r>
-      <w:proofErr w:type="gramEnd"/>
-      <w:r>
-        <w:rPr>
-          <w:rFonts w:eastAsia="Times New Roman" w:cstheme="minorHAnsi"/>
-          <w:b/>
-          <w:color w:val="333333"/>
-          <w:kern w:val="36"/>
-          <w:sz w:val="24"/>
-          <w:szCs w:val="24"/>
-        </w:rPr>
-        <w:t>={searchString}</w:t>
-      </w:r>
-      <w:r>
-        <w:rPr>
-          <w:b/>
-          <w:sz w:val="24"/>
-          <w:szCs w:val="24"/>
+          <w:sz w:val="28"/>
+          <w:szCs w:val="28"/>
+        </w:rPr>
+        <w:t>GET api/Values?searchString={searchString}</w:t>
+      </w:r>
+      <w:r>
+        <w:rPr>
+          <w:b/>
+          <w:sz w:val="28"/>
+          <w:szCs w:val="28"/>
         </w:rPr>
         <w:t xml:space="preserve"> </w:t>
+      </w:r>
+    </w:p>
+    <w:p>
+      <w:pPr>
+        <w:spacing w:after="0"/>
+        <w:rPr>
+          <w:b/>
+          <w:sz w:val="28"/>
+          <w:szCs w:val="28"/>
+        </w:rPr>
+      </w:pPr>
+      <w:r>
+        <w:rPr>
+          <w:b/>
+          <w:sz w:val="24"/>
+          <w:szCs w:val="24"/>
+        </w:rPr>
+        <w:t xml:space="preserve">Description:  </w:t>
+      </w:r>
+      <w:r>
+        <w:rPr>
+          <w:sz w:val="24"/>
+          <w:szCs w:val="24"/>
+        </w:rPr>
+        <w:t xml:space="preserve">This RESTful API queries the database for </w:t>
+      </w:r>
+      <w:r>
+        <w:rPr>
+          <w:sz w:val="24"/>
+          <w:szCs w:val="24"/>
+        </w:rPr>
+        <w:t>the selected person, using first or last name</w:t>
+      </w:r>
+      <w:r>
+        <w:rPr>
+          <w:sz w:val="24"/>
+          <w:szCs w:val="24"/>
+        </w:rPr>
+        <w:t xml:space="preserve"> and </w:t>
+      </w:r>
+      <w:r>
+        <w:rPr>
+          <w:sz w:val="24"/>
+          <w:szCs w:val="24"/>
+        </w:rPr>
+        <w:t>r</w:t>
+      </w:r>
+      <w:r>
+        <w:rPr>
+          <w:sz w:val="24"/>
+          <w:szCs w:val="24"/>
+        </w:rPr>
+        <w:t>eturns the data as JSON.</w:t>
       </w:r>
     </w:p>
     <w:p>
@@ -491,23 +670,7 @@
           <w:sz w:val="24"/>
           <w:szCs w:val="24"/>
         </w:rPr>
-        <w:t xml:space="preserve">( The returned JSON </w:t>
-      </w:r>
-      <w:r>
-        <w:rPr>
-          <w:b/>
-          <w:sz w:val="24"/>
-          <w:szCs w:val="24"/>
-        </w:rPr>
-        <w:t>contains just the person whose first name or last name matches the search string</w:t>
-      </w:r>
-      <w:r>
-        <w:rPr>
-          <w:b/>
-          <w:sz w:val="24"/>
-          <w:szCs w:val="24"/>
-        </w:rPr>
-        <w:t xml:space="preserve"> )</w:t>
+        <w:t xml:space="preserve"> </w:t>
       </w:r>
     </w:p>
     <w:p>
@@ -619,8 +782,8 @@
           <w:b/>
           <w:color w:val="333333"/>
           <w:kern w:val="36"/>
-          <w:sz w:val="24"/>
-          <w:szCs w:val="24"/>
+          <w:sz w:val="28"/>
+          <w:szCs w:val="28"/>
         </w:rPr>
       </w:pPr>
       <w:r>
@@ -629,8 +792,8 @@
           <w:b/>
           <w:color w:val="333333"/>
           <w:kern w:val="36"/>
-          <w:sz w:val="24"/>
-          <w:szCs w:val="24"/>
+          <w:sz w:val="28"/>
+          <w:szCs w:val="28"/>
         </w:rPr>
         <w:t>POST</w:t>
       </w:r>
@@ -640,8 +803,8 @@
           <w:b/>
           <w:color w:val="333333"/>
           <w:kern w:val="36"/>
-          <w:sz w:val="24"/>
-          <w:szCs w:val="24"/>
+          <w:sz w:val="28"/>
+          <w:szCs w:val="28"/>
         </w:rPr>
         <w:t xml:space="preserve"> api/Values</w:t>
       </w:r>
@@ -651,10 +814,58 @@
           <w:b/>
           <w:color w:val="333333"/>
           <w:kern w:val="36"/>
-          <w:sz w:val="24"/>
-          <w:szCs w:val="24"/>
+          <w:sz w:val="28"/>
+          <w:szCs w:val="28"/>
         </w:rPr>
         <w:t>/Person</w:t>
+      </w:r>
+    </w:p>
+    <w:p>
+      <w:pPr>
+        <w:spacing w:after="0"/>
+        <w:rPr>
+          <w:sz w:val="24"/>
+          <w:szCs w:val="24"/>
+        </w:rPr>
+      </w:pPr>
+      <w:r>
+        <w:rPr>
+          <w:b/>
+          <w:sz w:val="24"/>
+          <w:szCs w:val="24"/>
+        </w:rPr>
+        <w:t xml:space="preserve">Description:  </w:t>
+      </w:r>
+      <w:r>
+        <w:rPr>
+          <w:sz w:val="24"/>
+          <w:szCs w:val="24"/>
+        </w:rPr>
+        <w:t xml:space="preserve">This RESTful API </w:t>
+      </w:r>
+      <w:r>
+        <w:rPr>
+          <w:sz w:val="24"/>
+          <w:szCs w:val="24"/>
+        </w:rPr>
+        <w:t xml:space="preserve">accepts a JSON object structure, representing a new person to  </w:t>
+      </w:r>
+    </w:p>
+    <w:p>
+      <w:pPr>
+        <w:spacing w:after="0"/>
+        <w:rPr>
+          <w:b/>
+          <w:sz w:val="24"/>
+          <w:szCs w:val="24"/>
+        </w:rPr>
+      </w:pPr>
+      <w:r>
+        <w:rPr>
+          <w:sz w:val="24"/>
+          <w:szCs w:val="24"/>
+        </w:rPr>
+        <w:t xml:space="preserve">                        add to the Database.</w:t>
       </w:r>
     </w:p>
     <w:p>
@@ -715,6 +926,13 @@
         </w:rPr>
         <w:t>Set action to POST</w:t>
       </w:r>
+      <w:r>
+        <w:rPr>
+          <w:sz w:val="24"/>
+          <w:szCs w:val="24"/>
+        </w:rPr>
+        <w:t>.</w:t>
+      </w:r>
     </w:p>
     <w:p>
       <w:pPr>
@@ -738,6 +956,13 @@
         </w:rPr>
         <w:t>Enter in the POST REST API string</w:t>
       </w:r>
+      <w:r>
+        <w:rPr>
+          <w:sz w:val="24"/>
+          <w:szCs w:val="24"/>
+        </w:rPr>
+        <w:t>, as shown below.</w:t>
+      </w:r>
     </w:p>
     <w:p>
       <w:pPr>
@@ -761,6 +986,13 @@
         </w:rPr>
         <w:t>Set to Body</w:t>
       </w:r>
+      <w:r>
+        <w:rPr>
+          <w:sz w:val="24"/>
+          <w:szCs w:val="24"/>
+        </w:rPr>
+        <w:t>.</w:t>
+      </w:r>
     </w:p>
     <w:p>
       <w:pPr>
@@ -784,6 +1016,13 @@
         </w:rPr>
         <w:t>Set to Raw and JSON (application/json)</w:t>
       </w:r>
+      <w:r>
+        <w:rPr>
+          <w:sz w:val="24"/>
+          <w:szCs w:val="24"/>
+        </w:rPr>
+        <w:t>.</w:t>
+      </w:r>
     </w:p>
     <w:p>
       <w:pPr>
@@ -829,6 +1068,13 @@
           <w:szCs w:val="24"/>
         </w:rPr>
         <w:t>Click Send</w:t>
+      </w:r>
+      <w:r>
+        <w:rPr>
+          <w:sz w:val="24"/>
+          <w:szCs w:val="24"/>
+        </w:rPr>
+        <w:t>.</w:t>
       </w:r>
     </w:p>
     <w:p>

</xml_diff>